<commit_message>
Ajout de pages dans page.docx
Il manquait les pages spécifiques aux groupes de cartes. Par exemple,
une page pour les fiches du hockey. Une autre pour les fiches du
baseball.
</commit_message>
<xml_diff>
--- a/analyse/Pages.docx
+++ b/analyse/Pages.docx
@@ -1,6 +1,6 @@
 
 <file path=word/document.xml><?xml version="1.0" encoding="utf-8"?>
-<w:document xmlns:wpc="http://schemas.microsoft.com/office/word/2010/wordprocessingCanvas" xmlns:mc="http://schemas.openxmlformats.org/markup-compatibility/2006" xmlns:o="urn:schemas-microsoft-com:office:office" xmlns:r="http://schemas.openxmlformats.org/officeDocument/2006/relationships" xmlns:m="http://schemas.openxmlformats.org/officeDocument/2006/math" xmlns:v="urn:schemas-microsoft-com:vml" xmlns:wp14="http://schemas.microsoft.com/office/word/2010/wordprocessingDrawing" xmlns:wp="http://schemas.openxmlformats.org/drawingml/2006/wordprocessingDrawing" xmlns:w10="urn:schemas-microsoft-com:office:word" xmlns:w="http://schemas.openxmlformats.org/wordprocessingml/2006/main" xmlns:w14="http://schemas.microsoft.com/office/word/2010/wordml" xmlns:wpg="http://schemas.microsoft.com/office/word/2010/wordprocessingGroup" xmlns:wpi="http://schemas.microsoft.com/office/word/2010/wordprocessingInk" xmlns:wne="http://schemas.microsoft.com/office/word/2006/wordml" xmlns:wps="http://schemas.microsoft.com/office/word/2010/wordprocessingShape" mc:Ignorable="w14 wp14">
+<w:document xmlns:wpc="http://schemas.microsoft.com/office/word/2010/wordprocessingCanvas" xmlns:mo="http://schemas.microsoft.com/office/mac/office/2008/main" xmlns:mc="http://schemas.openxmlformats.org/markup-compatibility/2006" xmlns:mv="urn:schemas-microsoft-com:mac:vml" xmlns:o="urn:schemas-microsoft-com:office:office" xmlns:r="http://schemas.openxmlformats.org/officeDocument/2006/relationships" xmlns:m="http://schemas.openxmlformats.org/officeDocument/2006/math" xmlns:v="urn:schemas-microsoft-com:vml" xmlns:wp14="http://schemas.microsoft.com/office/word/2010/wordprocessingDrawing" xmlns:wp="http://schemas.openxmlformats.org/drawingml/2006/wordprocessingDrawing" xmlns:w10="urn:schemas-microsoft-com:office:word" xmlns:w="http://schemas.openxmlformats.org/wordprocessingml/2006/main" xmlns:w14="http://schemas.microsoft.com/office/word/2010/wordml" xmlns:wpg="http://schemas.microsoft.com/office/word/2010/wordprocessingGroup" xmlns:wpi="http://schemas.microsoft.com/office/word/2010/wordprocessingInk" xmlns:wne="http://schemas.microsoft.com/office/word/2006/wordml" xmlns:wps="http://schemas.microsoft.com/office/word/2010/wordprocessingShape" mc:Ignorable="w14 wp14">
   <w:body>
     <w:p>
       <w:r>
@@ -21,34 +21,31 @@
       <w:r>
         <w:t>Page « envoi de message »</w:t>
       </w:r>
+    </w:p>
+    <w:p>
+      <w:r>
+        <w:t>Page fiche (commentaires…)</w:t>
+      </w:r>
+    </w:p>
+    <w:p>
+      <w:r>
+        <w:t>Page é</w:t>
+      </w:r>
+      <w:r>
+        <w:t>dition (profil et fiches)</w:t>
+      </w:r>
+    </w:p>
+    <w:p>
+      <w:r>
+        <w:t>Page administration (Bannir les membres toussa toussa)</w:t>
+      </w:r>
+    </w:p>
+    <w:p>
+      <w:r>
+        <w:t>Page fil de fiches spécifiques (page hockey, basketball, baseball, etc)</w:t>
+      </w:r>
       <w:bookmarkStart w:id="0" w:name="_GoBack"/>
       <w:bookmarkEnd w:id="0"/>
-    </w:p>
-    <w:p>
-      <w:r>
-        <w:t>Page fiche (commentaires…)</w:t>
-      </w:r>
-    </w:p>
-    <w:p>
-      <w:r>
-        <w:t>Page é</w:t>
-      </w:r>
-      <w:r>
-        <w:t>dition (profil et fiches)</w:t>
-      </w:r>
-    </w:p>
-    <w:p>
-      <w:r>
-        <w:t xml:space="preserve">Page administration (Bannir les membres toussa </w:t>
-      </w:r>
-      <w:proofErr w:type="spellStart"/>
-      <w:r>
-        <w:t>toussa</w:t>
-      </w:r>
-      <w:proofErr w:type="spellEnd"/>
-      <w:r>
-        <w:t>)</w:t>
-      </w:r>
     </w:p>
     <w:sectPr>
       <w:pgSz w:w="12240" w:h="15840"/>
@@ -77,7 +74,7 @@
       </w:pPr>
     </w:pPrDefault>
   </w:docDefaults>
-  <w:latentStyles w:defLockedState="0" w:defUIPriority="99" w:defSemiHidden="1" w:defUnhideWhenUsed="1" w:defQFormat="0" w:count="267">
+  <w:latentStyles w:defLockedState="0" w:defUIPriority="99" w:defSemiHidden="1" w:defUnhideWhenUsed="1" w:defQFormat="0" w:count="276">
     <w:lsdException w:name="Normal" w:semiHidden="0" w:uiPriority="0" w:unhideWhenUsed="0" w:qFormat="1"/>
     <w:lsdException w:name="heading 1" w:semiHidden="0" w:uiPriority="9" w:unhideWhenUsed="0" w:qFormat="1"/>
     <w:lsdException w:name="heading 2" w:uiPriority="9" w:qFormat="1"/>
@@ -251,7 +248,7 @@
 </file>
 
 <file path=word/stylesWithEffects.xml><?xml version="1.0" encoding="utf-8"?>
-<w:styles xmlns:wpc="http://schemas.microsoft.com/office/word/2010/wordprocessingCanvas" xmlns:mc="http://schemas.openxmlformats.org/markup-compatibility/2006" xmlns:o="urn:schemas-microsoft-com:office:office" xmlns:r="http://schemas.openxmlformats.org/officeDocument/2006/relationships" xmlns:m="http://schemas.openxmlformats.org/officeDocument/2006/math" xmlns:v="urn:schemas-microsoft-com:vml" xmlns:wp14="http://schemas.microsoft.com/office/word/2010/wordprocessingDrawing" xmlns:wp="http://schemas.openxmlformats.org/drawingml/2006/wordprocessingDrawing" xmlns:w10="urn:schemas-microsoft-com:office:word" xmlns:w="http://schemas.openxmlformats.org/wordprocessingml/2006/main" xmlns:w14="http://schemas.microsoft.com/office/word/2010/wordml" xmlns:wpg="http://schemas.microsoft.com/office/word/2010/wordprocessingGroup" xmlns:wpi="http://schemas.microsoft.com/office/word/2010/wordprocessingInk" xmlns:wne="http://schemas.microsoft.com/office/word/2006/wordml" xmlns:wps="http://schemas.microsoft.com/office/word/2010/wordprocessingShape" mc:Ignorable="w14 wp14">
+<w:styles xmlns:wpc="http://schemas.microsoft.com/office/word/2010/wordprocessingCanvas" xmlns:mo="http://schemas.microsoft.com/office/mac/office/2008/main" xmlns:mc="http://schemas.openxmlformats.org/markup-compatibility/2006" xmlns:mv="urn:schemas-microsoft-com:mac:vml" xmlns:o="urn:schemas-microsoft-com:office:office" xmlns:r="http://schemas.openxmlformats.org/officeDocument/2006/relationships" xmlns:m="http://schemas.openxmlformats.org/officeDocument/2006/math" xmlns:v="urn:schemas-microsoft-com:vml" xmlns:wp14="http://schemas.microsoft.com/office/word/2010/wordprocessingDrawing" xmlns:wp="http://schemas.openxmlformats.org/drawingml/2006/wordprocessingDrawing" xmlns:w10="urn:schemas-microsoft-com:office:word" xmlns:w="http://schemas.openxmlformats.org/wordprocessingml/2006/main" xmlns:w14="http://schemas.microsoft.com/office/word/2010/wordml" xmlns:wpg="http://schemas.microsoft.com/office/word/2010/wordprocessingGroup" xmlns:wpi="http://schemas.microsoft.com/office/word/2010/wordprocessingInk" xmlns:wne="http://schemas.microsoft.com/office/word/2006/wordml" xmlns:wps="http://schemas.microsoft.com/office/word/2010/wordprocessingShape" mc:Ignorable="w14 wp14">
   <w:docDefaults>
     <w:rPrDefault>
       <w:rPr>
@@ -267,7 +264,7 @@
       </w:pPr>
     </w:pPrDefault>
   </w:docDefaults>
-  <w:latentStyles w:defLockedState="0" w:defUIPriority="99" w:defSemiHidden="1" w:defUnhideWhenUsed="1" w:defQFormat="0" w:count="267">
+  <w:latentStyles w:defLockedState="0" w:defUIPriority="99" w:defSemiHidden="1" w:defUnhideWhenUsed="1" w:defQFormat="0" w:count="276">
     <w:lsdException w:name="Normal" w:semiHidden="0" w:uiPriority="0" w:unhideWhenUsed="0" w:qFormat="1"/>
     <w:lsdException w:name="heading 1" w:semiHidden="0" w:uiPriority="9" w:unhideWhenUsed="0" w:qFormat="1"/>
     <w:lsdException w:name="heading 2" w:uiPriority="9" w:qFormat="1"/>

</xml_diff>

<commit_message>
Modification final des noms de page
page.docx
</commit_message>
<xml_diff>
--- a/analyse/Pages.docx
+++ b/analyse/Pages.docx
@@ -1,6 +1,6 @@
 
 <file path=word/document.xml><?xml version="1.0" encoding="utf-8"?>
-<w:document xmlns:wpc="http://schemas.microsoft.com/office/word/2010/wordprocessingCanvas" xmlns:mo="http://schemas.microsoft.com/office/mac/office/2008/main" xmlns:mc="http://schemas.openxmlformats.org/markup-compatibility/2006" xmlns:mv="urn:schemas-microsoft-com:mac:vml" xmlns:o="urn:schemas-microsoft-com:office:office" xmlns:r="http://schemas.openxmlformats.org/officeDocument/2006/relationships" xmlns:m="http://schemas.openxmlformats.org/officeDocument/2006/math" xmlns:v="urn:schemas-microsoft-com:vml" xmlns:wp14="http://schemas.microsoft.com/office/word/2010/wordprocessingDrawing" xmlns:wp="http://schemas.openxmlformats.org/drawingml/2006/wordprocessingDrawing" xmlns:w10="urn:schemas-microsoft-com:office:word" xmlns:w="http://schemas.openxmlformats.org/wordprocessingml/2006/main" xmlns:w14="http://schemas.microsoft.com/office/word/2010/wordml" xmlns:wpg="http://schemas.microsoft.com/office/word/2010/wordprocessingGroup" xmlns:wpi="http://schemas.microsoft.com/office/word/2010/wordprocessingInk" xmlns:wne="http://schemas.microsoft.com/office/word/2006/wordml" xmlns:wps="http://schemas.microsoft.com/office/word/2010/wordprocessingShape" mc:Ignorable="w14 wp14">
+<w:document xmlns:wpc="http://schemas.microsoft.com/office/word/2010/wordprocessingCanvas" xmlns:mc="http://schemas.openxmlformats.org/markup-compatibility/2006" xmlns:o="urn:schemas-microsoft-com:office:office" xmlns:r="http://schemas.openxmlformats.org/officeDocument/2006/relationships" xmlns:m="http://schemas.openxmlformats.org/officeDocument/2006/math" xmlns:v="urn:schemas-microsoft-com:vml" xmlns:wp14="http://schemas.microsoft.com/office/word/2010/wordprocessingDrawing" xmlns:wp="http://schemas.openxmlformats.org/drawingml/2006/wordprocessingDrawing" xmlns:w10="urn:schemas-microsoft-com:office:word" xmlns:w="http://schemas.openxmlformats.org/wordprocessingml/2006/main" xmlns:w14="http://schemas.microsoft.com/office/word/2010/wordml" xmlns:wpg="http://schemas.microsoft.com/office/word/2010/wordprocessingGroup" xmlns:wpi="http://schemas.microsoft.com/office/word/2010/wordprocessingInk" xmlns:wne="http://schemas.microsoft.com/office/word/2006/wordml" xmlns:wps="http://schemas.microsoft.com/office/word/2010/wordprocessingShape" mc:Ignorable="w14 wp14">
   <w:body>
     <w:p>
       <w:r>
@@ -19,7 +19,10 @@
     </w:p>
     <w:p>
       <w:r>
-        <w:t>Page « envoi de message »</w:t>
+        <w:t xml:space="preserve">Page </w:t>
+      </w:r>
+      <w:r>
+        <w:t>message (envoie de message)</w:t>
       </w:r>
     </w:p>
     <w:p>
@@ -29,23 +32,69 @@
     </w:p>
     <w:p>
       <w:r>
-        <w:t>Page é</w:t>
-      </w:r>
-      <w:r>
-        <w:t>dition (profil et fiches)</w:t>
-      </w:r>
-    </w:p>
-    <w:p>
-      <w:r>
-        <w:t>Page administration (Bannir les membres toussa toussa)</w:t>
-      </w:r>
-    </w:p>
-    <w:p>
-      <w:r>
-        <w:t>Page fil de fiches spécifiques (page hockey, basketball, baseball, etc)</w:t>
+        <w:t xml:space="preserve">Page </w:t>
+      </w:r>
+      <w:proofErr w:type="spellStart"/>
+      <w:r>
+        <w:t>é</w:t>
+      </w:r>
+      <w:r>
+        <w:t>dition</w:t>
+      </w:r>
+      <w:r>
+        <w:t>_fiches</w:t>
+      </w:r>
+      <w:proofErr w:type="spellEnd"/>
+    </w:p>
+    <w:p>
+      <w:r>
+        <w:t xml:space="preserve">Page </w:t>
+      </w:r>
+      <w:proofErr w:type="spellStart"/>
+      <w:r>
+        <w:t>édition_profil</w:t>
+      </w:r>
+      <w:proofErr w:type="spellEnd"/>
+    </w:p>
+    <w:p>
+      <w:r>
+        <w:t xml:space="preserve">Page administration (Bannir les membres toussa </w:t>
+      </w:r>
+      <w:proofErr w:type="spellStart"/>
+      <w:r>
+        <w:t>toussa</w:t>
+      </w:r>
+      <w:proofErr w:type="spellEnd"/>
+      <w:r>
+        <w:t>)</w:t>
+      </w:r>
+    </w:p>
+    <w:p>
+      <w:r>
+        <w:t xml:space="preserve">Page </w:t>
+      </w:r>
+      <w:proofErr w:type="spellStart"/>
+      <w:r>
+        <w:t>fil</w:t>
+      </w:r>
+      <w:r>
+        <w:t>_fiches</w:t>
+      </w:r>
+      <w:proofErr w:type="spellEnd"/>
+      <w:r>
+        <w:t xml:space="preserve"> </w:t>
+      </w:r>
+      <w:r>
+        <w:t>(page h</w:t>
+      </w:r>
+      <w:r>
+        <w:t>ockey, basketball, baseball et football</w:t>
       </w:r>
       <w:bookmarkStart w:id="0" w:name="_GoBack"/>
       <w:bookmarkEnd w:id="0"/>
+      <w:r>
+        <w:t>)</w:t>
+      </w:r>
     </w:p>
     <w:sectPr>
       <w:pgSz w:w="12240" w:h="15840"/>
@@ -74,7 +123,7 @@
       </w:pPr>
     </w:pPrDefault>
   </w:docDefaults>
-  <w:latentStyles w:defLockedState="0" w:defUIPriority="99" w:defSemiHidden="1" w:defUnhideWhenUsed="1" w:defQFormat="0" w:count="276">
+  <w:latentStyles w:defLockedState="0" w:defUIPriority="99" w:defSemiHidden="1" w:defUnhideWhenUsed="1" w:defQFormat="0" w:count="267">
     <w:lsdException w:name="Normal" w:semiHidden="0" w:uiPriority="0" w:unhideWhenUsed="0" w:qFormat="1"/>
     <w:lsdException w:name="heading 1" w:semiHidden="0" w:uiPriority="9" w:unhideWhenUsed="0" w:qFormat="1"/>
     <w:lsdException w:name="heading 2" w:uiPriority="9" w:qFormat="1"/>
@@ -248,7 +297,7 @@
 </file>
 
 <file path=word/stylesWithEffects.xml><?xml version="1.0" encoding="utf-8"?>
-<w:styles xmlns:wpc="http://schemas.microsoft.com/office/word/2010/wordprocessingCanvas" xmlns:mo="http://schemas.microsoft.com/office/mac/office/2008/main" xmlns:mc="http://schemas.openxmlformats.org/markup-compatibility/2006" xmlns:mv="urn:schemas-microsoft-com:mac:vml" xmlns:o="urn:schemas-microsoft-com:office:office" xmlns:r="http://schemas.openxmlformats.org/officeDocument/2006/relationships" xmlns:m="http://schemas.openxmlformats.org/officeDocument/2006/math" xmlns:v="urn:schemas-microsoft-com:vml" xmlns:wp14="http://schemas.microsoft.com/office/word/2010/wordprocessingDrawing" xmlns:wp="http://schemas.openxmlformats.org/drawingml/2006/wordprocessingDrawing" xmlns:w10="urn:schemas-microsoft-com:office:word" xmlns:w="http://schemas.openxmlformats.org/wordprocessingml/2006/main" xmlns:w14="http://schemas.microsoft.com/office/word/2010/wordml" xmlns:wpg="http://schemas.microsoft.com/office/word/2010/wordprocessingGroup" xmlns:wpi="http://schemas.microsoft.com/office/word/2010/wordprocessingInk" xmlns:wne="http://schemas.microsoft.com/office/word/2006/wordml" xmlns:wps="http://schemas.microsoft.com/office/word/2010/wordprocessingShape" mc:Ignorable="w14 wp14">
+<w:styles xmlns:wpc="http://schemas.microsoft.com/office/word/2010/wordprocessingCanvas" xmlns:mc="http://schemas.openxmlformats.org/markup-compatibility/2006" xmlns:o="urn:schemas-microsoft-com:office:office" xmlns:r="http://schemas.openxmlformats.org/officeDocument/2006/relationships" xmlns:m="http://schemas.openxmlformats.org/officeDocument/2006/math" xmlns:v="urn:schemas-microsoft-com:vml" xmlns:wp14="http://schemas.microsoft.com/office/word/2010/wordprocessingDrawing" xmlns:wp="http://schemas.openxmlformats.org/drawingml/2006/wordprocessingDrawing" xmlns:w10="urn:schemas-microsoft-com:office:word" xmlns:w="http://schemas.openxmlformats.org/wordprocessingml/2006/main" xmlns:w14="http://schemas.microsoft.com/office/word/2010/wordml" xmlns:wpg="http://schemas.microsoft.com/office/word/2010/wordprocessingGroup" xmlns:wpi="http://schemas.microsoft.com/office/word/2010/wordprocessingInk" xmlns:wne="http://schemas.microsoft.com/office/word/2006/wordml" xmlns:wps="http://schemas.microsoft.com/office/word/2010/wordprocessingShape" mc:Ignorable="w14 wp14">
   <w:docDefaults>
     <w:rPrDefault>
       <w:rPr>
@@ -264,7 +313,7 @@
       </w:pPr>
     </w:pPrDefault>
   </w:docDefaults>
-  <w:latentStyles w:defLockedState="0" w:defUIPriority="99" w:defSemiHidden="1" w:defUnhideWhenUsed="1" w:defQFormat="0" w:count="276">
+  <w:latentStyles w:defLockedState="0" w:defUIPriority="99" w:defSemiHidden="1" w:defUnhideWhenUsed="1" w:defQFormat="0" w:count="267">
     <w:lsdException w:name="Normal" w:semiHidden="0" w:uiPriority="0" w:unhideWhenUsed="0" w:qFormat="1"/>
     <w:lsdException w:name="heading 1" w:semiHidden="0" w:uiPriority="9" w:unhideWhenUsed="0" w:qFormat="1"/>
     <w:lsdException w:name="heading 2" w:uiPriority="9" w:qFormat="1"/>

</xml_diff>

<commit_message>
Page.docx: ajout d'une page d'accueil
</commit_message>
<xml_diff>
--- a/analyse/Pages.docx
+++ b/analyse/Pages.docx
@@ -90,11 +90,16 @@
       <w:r>
         <w:t>ockey, basketball, baseball et football</w:t>
       </w:r>
+      <w:r>
+        <w:t>)</w:t>
+      </w:r>
+    </w:p>
+    <w:p>
+      <w:r>
+        <w:t>Page accueil</w:t>
+      </w:r>
       <w:bookmarkStart w:id="0" w:name="_GoBack"/>
       <w:bookmarkEnd w:id="0"/>
-      <w:r>
-        <w:t>)</w:t>
-      </w:r>
     </w:p>
     <w:sectPr>
       <w:pgSz w:w="12240" w:h="15840"/>

</xml_diff>